<commit_message>
an update to Amazon template and our new edited dataset file in csv format
</commit_message>
<xml_diff>
--- a/Amazon/invoice_amazon.docx
+++ b/Amazon/invoice_amazon.docx
@@ -509,6 +509,12 @@
                       <w:rPr>
                         <w:sz w:val="15"/>
                       </w:rPr>
+                      <w:t xml:space="preserve"> </w:t>
+                    </w:r>
+                    <w:r>
+                      <w:rPr>
+                        <w:sz w:val="15"/>
+                      </w:rPr>
                       <w:t>€</w:t>
                     </w:r>
                   </w:p>
@@ -1832,40 +1838,6 @@
         </w:tabs>
         <w:spacing w:before="85"/>
         <w:ind w:left="242"/>
-      </w:pPr>
-      <w:r>
-        <w:t>Bestellnummer</w:t>
-      </w:r>
-      <w:r>
-        <w:rPr>
-          <w:rFonts w:ascii="Times New Roman"/>
-        </w:rPr>
-        <w:tab/>
-      </w:r>
-      <w:r>
-        <w:fldChar w:fldCharType="begin"/>
-      </w:r>
-      <w:r>
-        <w:instrText xml:space="preserve"> MERGEFIELD  OrderNumber  \* MERGEFORMAT </w:instrText>
-      </w:r>
-      <w:r>
-        <w:fldChar w:fldCharType="separate"/>
-      </w:r>
-      <w:r>
-        <w:rPr>
-          <w:noProof/>
-        </w:rPr>
-        <w:t>«OrderNumber»</w:t>
-      </w:r>
-      <w:r>
-        <w:rPr>
-          <w:noProof/>
-        </w:rPr>
-        <w:fldChar w:fldCharType="end"/>
-      </w:r>
-    </w:p>
-    <w:p>
-      <w:pPr>
         <w:sectPr>
           <w:type w:val="continuous"/>
           <w:pgSz w:w="11910" w:h="16840"/>
@@ -1873,6 +1845,23 @@
           <w:cols w:space="720"/>
         </w:sectPr>
       </w:pPr>
+      <w:r>
+        <w:t>Bestellnummer</w:t>
+      </w:r>
+      <w:r>
+        <w:rPr>
+          <w:rFonts w:ascii="Times New Roman"/>
+        </w:rPr>
+        <w:tab/>
+      </w:r>
+      <w:fldSimple w:instr=" MERGEFIELD  OrderNumber  \* MERGEFORMAT ">
+        <w:r>
+          <w:rPr>
+            <w:noProof/>
+          </w:rPr>
+          <w:t>«OrderNumber»</w:t>
+        </w:r>
+      </w:fldSimple>
     </w:p>
     <w:p>
       <w:pPr>
@@ -2071,10 +2060,17 @@
                     <w:r>
                       <w:rPr>
                         <w:noProof/>
+                        <w:sz w:val="15"/>
+                      </w:rPr>
+                      <w:t>«n</w:t>
+                    </w:r>
+                    <w:r>
+                      <w:rPr>
+                        <w:noProof/>
                         <w:color w:val="7030A0"/>
                         <w:sz w:val="15"/>
                       </w:rPr>
-                      <w:t>«n»</w:t>
+                      <w:t>»</w:t>
                     </w:r>
                     <w:r>
                       <w:rPr>
@@ -3045,6 +3041,9 @@
         <w:t>«s0»</w:t>
       </w:r>
       <w:r>
+        <w:rPr>
+          <w:noProof/>
+        </w:rPr>
         <w:fldChar w:fldCharType="end"/>
       </w:r>
       <w:r>
@@ -3072,6 +3071,9 @@
         <w:t>«s1»</w:t>
       </w:r>
       <w:r>
+        <w:rPr>
+          <w:noProof/>
+        </w:rPr>
         <w:fldChar w:fldCharType="end"/>
       </w:r>
       <w:r>
@@ -3418,23 +3420,7 @@
           <w:color w:val="7F7F7F"/>
           <w:sz w:val="12"/>
         </w:rPr>
-        <w:t xml:space="preserve">eingetragen im </w:t>
-      </w:r>
-      <w:proofErr w:type="gramStart"/>
-      <w:r>
-        <w:rPr>
-          <w:color w:val="7F7F7F"/>
-          <w:sz w:val="12"/>
-        </w:rPr>
-        <w:t>Luxemburgischen</w:t>
-      </w:r>
-      <w:proofErr w:type="gramEnd"/>
-      <w:r>
-        <w:rPr>
-          <w:color w:val="7F7F7F"/>
-          <w:sz w:val="12"/>
-        </w:rPr>
-        <w:t xml:space="preserve"> Handelsregister unter R.C.S. B 101818 • Stammkapital: 37.500 EUR</w:t>
+        <w:t>eingetragen im Luxemburgischen Handelsregister unter R.C.S. B 101818 • Stammkapital: 37.500 EUR</w:t>
       </w:r>
       <w:r>
         <w:rPr>
@@ -3841,7 +3827,15 @@
           <w:color w:val="7F7F7F"/>
           <w:sz w:val="12"/>
         </w:rPr>
-        <w:t>-ID</w:t>
+        <w:t>-</w:t>
+      </w:r>
+      <w:proofErr w:type="gramStart"/>
+      <w:r>
+        <w:rPr>
+          <w:color w:val="7F7F7F"/>
+          <w:sz w:val="12"/>
+        </w:rPr>
+        <w:t>ID</w:t>
       </w:r>
       <w:r>
         <w:rPr>
@@ -3858,6 +3852,7 @@
         </w:rPr>
         <w:t>:</w:t>
       </w:r>
+      <w:proofErr w:type="gramEnd"/>
       <w:r>
         <w:rPr>
           <w:color w:val="7F7F7F"/>

</xml_diff>